<commit_message>
Added custom sorting algorithm to task 32
</commit_message>
<xml_diff>
--- a/Programming Practice Booklet Students.docx
+++ b/Programming Practice Booklet Students.docx
@@ -13054,6 +13054,7 @@
             <w:r>
               <w:rPr>
                 <w:rFonts w:asciiTheme="minorHAnsi" w:hAnsiTheme="minorHAnsi" w:cstheme="minorHAnsi"/>
+                <w:noProof/>
               </w:rPr>
               <w:drawing>
                 <wp:inline distT="0" distB="0" distL="0" distR="0" wp14:anchorId="4201861F" wp14:editId="4F83369E">
@@ -13118,6 +13119,7 @@
       <w:r>
         <w:rPr>
           <w:rFonts w:asciiTheme="minorHAnsi" w:hAnsiTheme="minorHAnsi" w:cstheme="minorHAnsi"/>
+          <w:noProof/>
         </w:rPr>
         <w:drawing>
           <wp:inline distT="0" distB="0" distL="0" distR="0" wp14:anchorId="6F7919ED" wp14:editId="13E47AE2">
@@ -13572,6 +13574,46 @@
                 <w:rFonts w:asciiTheme="minorHAnsi" w:hAnsiTheme="minorHAnsi" w:cstheme="minorHAnsi"/>
               </w:rPr>
             </w:pPr>
+            <w:r>
+              <w:rPr>
+                <w:rFonts w:asciiTheme="minorHAnsi" w:hAnsiTheme="minorHAnsi" w:cstheme="minorHAnsi"/>
+              </w:rPr>
+              <w:drawing>
+                <wp:inline distT="0" distB="0" distL="0" distR="0" wp14:anchorId="40B7AA57" wp14:editId="610E9BC7">
+                  <wp:extent cx="4829849" cy="2286319"/>
+                  <wp:effectExtent l="0" t="0" r="8890" b="0"/>
+                  <wp:docPr id="1500508046" name="Picture 1"/>
+                  <wp:cNvGraphicFramePr>
+                    <a:graphicFrameLocks xmlns:a="http://schemas.openxmlformats.org/drawingml/2006/main" noChangeAspect="1"/>
+                  </wp:cNvGraphicFramePr>
+                  <a:graphic xmlns:a="http://schemas.openxmlformats.org/drawingml/2006/main">
+                    <a:graphicData uri="http://schemas.openxmlformats.org/drawingml/2006/picture">
+                      <pic:pic xmlns:pic="http://schemas.openxmlformats.org/drawingml/2006/picture">
+                        <pic:nvPicPr>
+                          <pic:cNvPr id="1500508046" name=""/>
+                          <pic:cNvPicPr/>
+                        </pic:nvPicPr>
+                        <pic:blipFill>
+                          <a:blip r:embed="rId61"/>
+                          <a:stretch>
+                            <a:fillRect/>
+                          </a:stretch>
+                        </pic:blipFill>
+                        <pic:spPr>
+                          <a:xfrm>
+                            <a:off x="0" y="0"/>
+                            <a:ext cx="4829849" cy="2286319"/>
+                          </a:xfrm>
+                          <a:prstGeom prst="rect">
+                            <a:avLst/>
+                          </a:prstGeom>
+                        </pic:spPr>
+                      </pic:pic>
+                    </a:graphicData>
+                  </a:graphic>
+                </wp:inline>
+              </w:drawing>
+            </w:r>
           </w:p>
         </w:tc>
       </w:tr>
@@ -13597,6 +13639,46 @@
           <w:rFonts w:asciiTheme="minorHAnsi" w:hAnsiTheme="minorHAnsi" w:cstheme="minorHAnsi"/>
         </w:rPr>
       </w:pPr>
+      <w:r>
+        <w:rPr>
+          <w:rFonts w:asciiTheme="minorHAnsi" w:hAnsiTheme="minorHAnsi" w:cstheme="minorHAnsi"/>
+        </w:rPr>
+        <w:drawing>
+          <wp:inline distT="0" distB="0" distL="0" distR="0" wp14:anchorId="58014FF3" wp14:editId="45650248">
+            <wp:extent cx="1829055" cy="1219370"/>
+            <wp:effectExtent l="0" t="0" r="0" b="0"/>
+            <wp:docPr id="1869084489" name="Picture 1"/>
+            <wp:cNvGraphicFramePr>
+              <a:graphicFrameLocks xmlns:a="http://schemas.openxmlformats.org/drawingml/2006/main" noChangeAspect="1"/>
+            </wp:cNvGraphicFramePr>
+            <a:graphic xmlns:a="http://schemas.openxmlformats.org/drawingml/2006/main">
+              <a:graphicData uri="http://schemas.openxmlformats.org/drawingml/2006/picture">
+                <pic:pic xmlns:pic="http://schemas.openxmlformats.org/drawingml/2006/picture">
+                  <pic:nvPicPr>
+                    <pic:cNvPr id="1869084489" name=""/>
+                    <pic:cNvPicPr/>
+                  </pic:nvPicPr>
+                  <pic:blipFill>
+                    <a:blip r:embed="rId62"/>
+                    <a:stretch>
+                      <a:fillRect/>
+                    </a:stretch>
+                  </pic:blipFill>
+                  <pic:spPr>
+                    <a:xfrm>
+                      <a:off x="0" y="0"/>
+                      <a:ext cx="1829055" cy="1219370"/>
+                    </a:xfrm>
+                    <a:prstGeom prst="rect">
+                      <a:avLst/>
+                    </a:prstGeom>
+                  </pic:spPr>
+                </pic:pic>
+              </a:graphicData>
+            </a:graphic>
+          </wp:inline>
+        </w:drawing>
+      </w:r>
     </w:p>
     <w:p>
       <w:pPr>
@@ -14060,7 +14142,7 @@
                     <pic:cNvPicPr/>
                   </pic:nvPicPr>
                   <pic:blipFill>
-                    <a:blip r:embed="rId61">
+                    <a:blip r:embed="rId63">
                       <a:extLst>
                         <a:ext uri="{28A0092B-C50C-407E-A947-70E740481C1C}">
                           <a14:useLocalDpi xmlns:a14="http://schemas.microsoft.com/office/drawing/2010/main" val="0"/>
@@ -14461,7 +14543,7 @@
                     </pic:cNvPicPr>
                   </pic:nvPicPr>
                   <pic:blipFill rotWithShape="1">
-                    <a:blip r:embed="rId62" cstate="print">
+                    <a:blip r:embed="rId64" cstate="print">
                       <a:extLst>
                         <a:ext uri="{28A0092B-C50C-407E-A947-70E740481C1C}">
                           <a14:useLocalDpi xmlns:a14="http://schemas.microsoft.com/office/drawing/2010/main" val="0"/>
@@ -14870,7 +14952,7 @@
                     </pic:cNvPicPr>
                   </pic:nvPicPr>
                   <pic:blipFill rotWithShape="1">
-                    <a:blip r:embed="rId63" cstate="print">
+                    <a:blip r:embed="rId65" cstate="print">
                       <a:extLst>
                         <a:ext uri="{28A0092B-C50C-407E-A947-70E740481C1C}">
                           <a14:useLocalDpi xmlns:a14="http://schemas.microsoft.com/office/drawing/2010/main" val="0"/>
@@ -18079,7 +18161,7 @@
                     </pic:cNvPicPr>
                   </pic:nvPicPr>
                   <pic:blipFill rotWithShape="1">
-                    <a:blip r:embed="rId64" cstate="print">
+                    <a:blip r:embed="rId66" cstate="print">
                       <a:extLst>
                         <a:ext uri="{28A0092B-C50C-407E-A947-70E740481C1C}">
                           <a14:useLocalDpi xmlns:a14="http://schemas.microsoft.com/office/drawing/2010/main" val="0"/>
@@ -18324,7 +18406,7 @@
                     </pic:cNvPicPr>
                   </pic:nvPicPr>
                   <pic:blipFill rotWithShape="1">
-                    <a:blip r:embed="rId65" cstate="print">
+                    <a:blip r:embed="rId67" cstate="print">
                       <a:extLst>
                         <a:ext uri="{28A0092B-C50C-407E-A947-70E740481C1C}">
                           <a14:useLocalDpi xmlns:a14="http://schemas.microsoft.com/office/drawing/2010/main" val="0"/>
@@ -19644,7 +19726,7 @@
                     <pic:cNvPicPr/>
                   </pic:nvPicPr>
                   <pic:blipFill>
-                    <a:blip r:embed="rId66">
+                    <a:blip r:embed="rId68">
                       <a:extLst>
                         <a:ext uri="{28A0092B-C50C-407E-A947-70E740481C1C}">
                           <a14:useLocalDpi xmlns:a14="http://schemas.microsoft.com/office/drawing/2010/main" val="0"/>
@@ -20305,7 +20387,7 @@
                     <pic:cNvPicPr/>
                   </pic:nvPicPr>
                   <pic:blipFill>
-                    <a:blip r:embed="rId67">
+                    <a:blip r:embed="rId69">
                       <a:extLst>
                         <a:ext uri="{28A0092B-C50C-407E-A947-70E740481C1C}">
                           <a14:useLocalDpi xmlns:a14="http://schemas.microsoft.com/office/drawing/2010/main" val="0"/>
@@ -21055,7 +21137,7 @@
                     </pic:cNvPicPr>
                   </pic:nvPicPr>
                   <pic:blipFill rotWithShape="1">
-                    <a:blip r:embed="rId68" cstate="print">
+                    <a:blip r:embed="rId70" cstate="print">
                       <a:extLst>
                         <a:ext uri="{28A0092B-C50C-407E-A947-70E740481C1C}">
                           <a14:useLocalDpi xmlns:a14="http://schemas.microsoft.com/office/drawing/2010/main" val="0"/>
@@ -22639,7 +22721,7 @@
                     </pic:cNvPicPr>
                   </pic:nvPicPr>
                   <pic:blipFill rotWithShape="1">
-                    <a:blip r:embed="rId69" cstate="print">
+                    <a:blip r:embed="rId71" cstate="print">
                       <a:extLst>
                         <a:ext uri="{28A0092B-C50C-407E-A947-70E740481C1C}">
                           <a14:useLocalDpi xmlns:a14="http://schemas.microsoft.com/office/drawing/2010/main" val="0"/>
@@ -23085,7 +23167,7 @@
                     </pic:cNvPicPr>
                   </pic:nvPicPr>
                   <pic:blipFill rotWithShape="1">
-                    <a:blip r:embed="rId70" cstate="print">
+                    <a:blip r:embed="rId72" cstate="print">
                       <a:extLst>
                         <a:ext uri="{28A0092B-C50C-407E-A947-70E740481C1C}">
                           <a14:useLocalDpi xmlns:a14="http://schemas.microsoft.com/office/drawing/2010/main" val="0"/>
@@ -23364,7 +23446,7 @@
                     </pic:cNvPicPr>
                   </pic:nvPicPr>
                   <pic:blipFill rotWithShape="1">
-                    <a:blip r:embed="rId71" cstate="print">
+                    <a:blip r:embed="rId73" cstate="print">
                       <a:extLst>
                         <a:ext uri="{28A0092B-C50C-407E-A947-70E740481C1C}">
                           <a14:useLocalDpi xmlns:a14="http://schemas.microsoft.com/office/drawing/2010/main" val="0"/>
@@ -23690,7 +23772,7 @@
               </wp:anchor>
             </w:drawing>
           </mc:Choice>
-          <mc:Fallback xmlns:a="http://schemas.openxmlformats.org/drawingml/2006/main" xmlns:a14="http://schemas.microsoft.com/office/drawing/2010/main" xmlns:pic="http://schemas.openxmlformats.org/drawingml/2006/picture">
+          <mc:Fallback xmlns:pic="http://schemas.openxmlformats.org/drawingml/2006/picture" xmlns:a14="http://schemas.microsoft.com/office/drawing/2010/main" xmlns:a="http://schemas.openxmlformats.org/drawingml/2006/main">
             <w:pict w14:anchorId="1D503D46">
               <v:rect id="Rectangle 23" style="position:absolute;margin-left:4.35pt;margin-top:42pt;width:511.1pt;height:236.55pt;z-index:251676672;visibility:visible;mso-wrap-style:square;mso-height-percent:0;mso-wrap-distance-left:9pt;mso-wrap-distance-top:0;mso-wrap-distance-right:9pt;mso-wrap-distance-bottom:0;mso-position-horizontal:absolute;mso-position-horizontal-relative:text;mso-position-vertical:absolute;mso-position-vertical-relative:text;mso-height-percent:0;mso-height-relative:margin;v-text-anchor:middle" o:spid="_x0000_s1026" fillcolor="white [3201]" strokecolor="black [3200]" strokeweight="1.25pt" w14:anchorId="0F32DD65" o:gfxdata="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"/>
             </w:pict>
@@ -24080,7 +24162,7 @@
               </wp:anchor>
             </w:drawing>
           </mc:Choice>
-          <mc:Fallback xmlns:a="http://schemas.openxmlformats.org/drawingml/2006/main" xmlns:a14="http://schemas.microsoft.com/office/drawing/2010/main" xmlns:pic="http://schemas.openxmlformats.org/drawingml/2006/picture">
+          <mc:Fallback xmlns:pic="http://schemas.openxmlformats.org/drawingml/2006/picture" xmlns:a14="http://schemas.microsoft.com/office/drawing/2010/main" xmlns:a="http://schemas.openxmlformats.org/drawingml/2006/main">
             <w:pict w14:anchorId="78600C2A">
               <v:rect id="Rectangle 27" style="position:absolute;margin-left:4.35pt;margin-top:42pt;width:511.1pt;height:236.55pt;z-index:251678720;visibility:visible;mso-wrap-style:square;mso-height-percent:0;mso-wrap-distance-left:9pt;mso-wrap-distance-top:0;mso-wrap-distance-right:9pt;mso-wrap-distance-bottom:0;mso-position-horizontal:absolute;mso-position-horizontal-relative:text;mso-position-vertical:absolute;mso-position-vertical-relative:text;mso-height-percent:0;mso-height-relative:margin;v-text-anchor:middle" o:spid="_x0000_s1026" fillcolor="white [3201]" strokecolor="black [3200]" strokeweight="1.25pt" w14:anchorId="3C47EB35" o:gfxdata="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"/>
             </w:pict>
@@ -24565,7 +24647,7 @@
               </wp:anchor>
             </w:drawing>
           </mc:Choice>
-          <mc:Fallback xmlns:a="http://schemas.openxmlformats.org/drawingml/2006/main" xmlns:a14="http://schemas.microsoft.com/office/drawing/2010/main" xmlns:pic="http://schemas.openxmlformats.org/drawingml/2006/picture">
+          <mc:Fallback xmlns:pic="http://schemas.openxmlformats.org/drawingml/2006/picture" xmlns:a14="http://schemas.microsoft.com/office/drawing/2010/main" xmlns:a="http://schemas.openxmlformats.org/drawingml/2006/main">
             <w:pict w14:anchorId="5DCB5F74">
               <v:rect id="Rectangle 28" style="position:absolute;margin-left:4.35pt;margin-top:41.6pt;width:511.1pt;height:157.45pt;z-index:251680768;visibility:visible;mso-wrap-style:square;mso-height-percent:0;mso-wrap-distance-left:9pt;mso-wrap-distance-top:0;mso-wrap-distance-right:9pt;mso-wrap-distance-bottom:0;mso-position-horizontal:absolute;mso-position-horizontal-relative:text;mso-position-vertical:absolute;mso-position-vertical-relative:text;mso-height-percent:0;mso-height-relative:margin;v-text-anchor:middle" o:spid="_x0000_s1026" fillcolor="white [3201]" strokecolor="black [3200]" strokeweight="1.25pt" w14:anchorId="748DA39C" o:gfxdata="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"/>
             </w:pict>
@@ -27458,19 +27540,6 @@
 </file>
 
 <file path=customXml/item1.xml><?xml version="1.0" encoding="utf-8"?>
-<?mso-contentType ?>
-<FormTemplates xmlns="http://schemas.microsoft.com/sharepoint/v3/contenttype/forms">
-  <Display>DocumentLibraryForm</Display>
-  <Edit>DocumentLibraryForm</Edit>
-  <New>DocumentLibraryForm</New>
-</FormTemplates>
-</file>
-
-<file path=customXml/item2.xml><?xml version="1.0" encoding="utf-8"?>
-<b:Sources xmlns:b="http://schemas.openxmlformats.org/officeDocument/2006/bibliography" xmlns="http://schemas.openxmlformats.org/officeDocument/2006/bibliography" SelectedStyle="\APA.XSL" StyleName="APA"/>
-</file>
-
-<file path=customXml/item3.xml><?xml version="1.0" encoding="utf-8"?>
 <p:properties xmlns:p="http://schemas.microsoft.com/office/2006/metadata/properties" xmlns:xsi="http://www.w3.org/2001/XMLSchema-instance" xmlns:pc="http://schemas.microsoft.com/office/infopath/2007/PartnerControls">
   <documentManagement>
     <SharedWithUsers xmlns="10d644ba-cf16-43e8-a31a-a6f565d9c224">
@@ -27488,7 +27557,16 @@
 </p:properties>
 </file>
 
-<file path=customXml/item4.xml><?xml version="1.0" encoding="utf-8"?>
+<file path=customXml/item2.xml><?xml version="1.0" encoding="utf-8"?>
+<?mso-contentType ?>
+<FormTemplates xmlns="http://schemas.microsoft.com/sharepoint/v3/contenttype/forms">
+  <Display>DocumentLibraryForm</Display>
+  <Edit>DocumentLibraryForm</Edit>
+  <New>DocumentLibraryForm</New>
+</FormTemplates>
+</file>
+
+<file path=customXml/item3.xml><?xml version="1.0" encoding="utf-8"?>
 <ct:contentTypeSchema xmlns:ct="http://schemas.microsoft.com/office/2006/metadata/contentType" xmlns:ma="http://schemas.microsoft.com/office/2006/metadata/properties/metaAttributes" ct:_="" ma:_="" ma:contentTypeName="Document" ma:contentTypeID="0x010100B31D159F86750749BAD869CB65D39E6C" ma:contentTypeVersion="18" ma:contentTypeDescription="Create a new document." ma:contentTypeScope="" ma:versionID="5875106e85ea39da84f0ce8eea51069e">
   <xsd:schema xmlns:xsd="http://www.w3.org/2001/XMLSchema" xmlns:xs="http://www.w3.org/2001/XMLSchema" xmlns:p="http://schemas.microsoft.com/office/2006/metadata/properties" xmlns:ns2="9f27979c-cb1a-4f8c-bada-64f9d3ac4d94" xmlns:ns3="10d644ba-cf16-43e8-a31a-a6f565d9c224" targetNamespace="http://schemas.microsoft.com/office/2006/metadata/properties" ma:root="true" ma:fieldsID="1e2bf1858abb715b81b46f96cb448a94" ns2:_="" ns3:_="">
     <xsd:import namespace="9f27979c-cb1a-4f8c-bada-64f9d3ac4d94"/>
@@ -27743,23 +27821,11 @@
 </ct:contentTypeSchema>
 </file>
 
-<file path=customXml/itemProps1.xml><?xml version="1.0" encoding="utf-8"?>
-<ds:datastoreItem xmlns:ds="http://schemas.openxmlformats.org/officeDocument/2006/customXml" ds:itemID="{9EC839C3-33D9-4225-8A30-BD26CE890EED}">
-  <ds:schemaRefs>
-    <ds:schemaRef ds:uri="http://schemas.microsoft.com/sharepoint/v3/contenttype/forms"/>
-  </ds:schemaRefs>
-</ds:datastoreItem>
+<file path=customXml/item4.xml><?xml version="1.0" encoding="utf-8"?>
+<b:Sources xmlns:b="http://schemas.openxmlformats.org/officeDocument/2006/bibliography" xmlns="http://schemas.openxmlformats.org/officeDocument/2006/bibliography" SelectedStyle="\APA.XSL" StyleName="APA"/>
 </file>
 
-<file path=customXml/itemProps2.xml><?xml version="1.0" encoding="utf-8"?>
-<ds:datastoreItem xmlns:ds="http://schemas.openxmlformats.org/officeDocument/2006/customXml" ds:itemID="{D2696340-3E2F-45D0-AED8-F39CBEBA27B6}">
-  <ds:schemaRefs>
-    <ds:schemaRef ds:uri="http://schemas.openxmlformats.org/officeDocument/2006/bibliography"/>
-  </ds:schemaRefs>
-</ds:datastoreItem>
-</file>
-
-<file path=customXml/itemProps3.xml><?xml version="1.0" encoding="utf-8"?>
+<file path=customXml/itemProps1.xml><?xml version="1.0" encoding="utf-8"?>
 <ds:datastoreItem xmlns:ds="http://schemas.openxmlformats.org/officeDocument/2006/customXml" ds:itemID="{E9D85623-1263-4D66-A74E-47CDFF67C729}">
   <ds:schemaRefs>
     <ds:schemaRef ds:uri="http://schemas.microsoft.com/office/2006/metadata/properties"/>
@@ -27770,7 +27836,15 @@
 </ds:datastoreItem>
 </file>
 
-<file path=customXml/itemProps4.xml><?xml version="1.0" encoding="utf-8"?>
+<file path=customXml/itemProps2.xml><?xml version="1.0" encoding="utf-8"?>
+<ds:datastoreItem xmlns:ds="http://schemas.openxmlformats.org/officeDocument/2006/customXml" ds:itemID="{9EC839C3-33D9-4225-8A30-BD26CE890EED}">
+  <ds:schemaRefs>
+    <ds:schemaRef ds:uri="http://schemas.microsoft.com/sharepoint/v3/contenttype/forms"/>
+  </ds:schemaRefs>
+</ds:datastoreItem>
+</file>
+
+<file path=customXml/itemProps3.xml><?xml version="1.0" encoding="utf-8"?>
 <ds:datastoreItem xmlns:ds="http://schemas.openxmlformats.org/officeDocument/2006/customXml" ds:itemID="{A1D64BE5-E8F4-458B-877E-A30F9138EE36}">
   <ds:schemaRefs>
     <ds:schemaRef ds:uri="http://schemas.microsoft.com/office/2006/metadata/contentType"/>
@@ -27787,4 +27861,12 @@
     <ds:schemaRef ds:uri="http://schemas.microsoft.com/internal/obd"/>
   </ds:schemaRefs>
 </ds:datastoreItem>
+</file>
+
+<file path=customXml/itemProps4.xml><?xml version="1.0" encoding="utf-8"?>
+<ds:datastoreItem xmlns:ds="http://schemas.openxmlformats.org/officeDocument/2006/customXml" ds:itemID="{D2696340-3E2F-45D0-AED8-F39CBEBA27B6}">
+  <ds:schemaRefs>
+    <ds:schemaRef ds:uri="http://schemas.openxmlformats.org/officeDocument/2006/bibliography"/>
+  </ds:schemaRefs>
+</ds:datastoreItem>
 </file>
</xml_diff>